<commit_message>
Revided pom, instructions documents
</commit_message>
<xml_diff>
--- a/Homework__2.docx
+++ b/Homework__2.docx
@@ -278,15 +278,7 @@
         <w:t>,</w:t>
       </w:r>
       <w:r>
-        <w:t xml:space="preserve"> placed in a directory inside the jar named ‘</w:t>
-      </w:r>
-      <w:proofErr w:type="gramStart"/>
-      <w:r>
-        <w:t>docs’</w:t>
-      </w:r>
-      <w:proofErr w:type="gramEnd"/>
-      <w:r>
-        <w:t>.</w:t>
+        <w:t xml:space="preserve"> placed in a directory inside the jar named ‘docs’.</w:t>
       </w:r>
     </w:p>
     <w:p>
@@ -306,15 +298,55 @@
       </w:r>
       <w:proofErr w:type="spellEnd"/>
       <w:r>
-        <w:t xml:space="preserve"> and submit the </w:t>
-      </w:r>
-      <w:proofErr w:type="gramStart"/>
-      <w:r>
-        <w:t>final results</w:t>
-      </w:r>
-      <w:proofErr w:type="gramEnd"/>
-      <w:r>
-        <w:t xml:space="preserve"> on Canvas.</w:t>
+        <w:t xml:space="preserve"> and submit the final results on Canvas.</w:t>
+      </w:r>
+    </w:p>
+    <w:p>
+      <w:pPr>
+        <w:pStyle w:val="ListParagraph"/>
+        <w:numPr>
+          <w:ilvl w:val="0"/>
+          <w:numId w:val="9"/>
+        </w:numPr>
+        <w:rPr>
+          <w:sz w:val="24"/>
+          <w:szCs w:val="24"/>
+          <w:highlight w:val="yellow"/>
+        </w:rPr>
+      </w:pPr>
+      <w:r>
+        <w:rPr>
+          <w:b/>
+          <w:bCs/>
+          <w:sz w:val="24"/>
+          <w:szCs w:val="24"/>
+          <w:highlight w:val="yellow"/>
+        </w:rPr>
+        <w:t>NOTE:</w:t>
+      </w:r>
+      <w:r>
+        <w:rPr>
+          <w:sz w:val="24"/>
+          <w:szCs w:val="24"/>
+          <w:highlight w:val="yellow"/>
+        </w:rPr>
+        <w:t xml:space="preserve"> a new pom.xml file is added on 9/24. This pom will generate 3 jars, including one named </w:t>
+      </w:r>
+      <w:r>
+        <w:rPr>
+          <w:sz w:val="24"/>
+          <w:szCs w:val="24"/>
+          <w:highlight w:val="yellow"/>
+        </w:rPr>
+        <w:t>building-1.0-SNAPSHOT-tests</w:t>
+      </w:r>
+      <w:r>
+        <w:rPr>
+          <w:sz w:val="24"/>
+          <w:szCs w:val="24"/>
+          <w:highlight w:val="yellow"/>
+        </w:rPr>
+        <w:t>.jar That jar is the executable jar, and will be generated with a correct MANIFEST.MF file.</w:t>
       </w:r>
     </w:p>
     <w:p>
@@ -869,27 +901,7 @@
           <w:sz w:val="22"/>
           <w:szCs w:val="22"/>
         </w:rPr>
-        <w:t xml:space="preserve">Instead of writing a </w:t>
-      </w:r>
-      <w:proofErr w:type="gramStart"/>
-      <w:r>
-        <w:rPr>
-          <w:rFonts w:ascii="Calibri" w:eastAsia="SimSun" w:hAnsi="Calibri" w:cs="font417"/>
-          <w:color w:val="auto"/>
-          <w:sz w:val="22"/>
-          <w:szCs w:val="22"/>
-        </w:rPr>
-        <w:t>main(</w:t>
-      </w:r>
-      <w:proofErr w:type="gramEnd"/>
-      <w:r>
-        <w:rPr>
-          <w:rFonts w:ascii="Calibri" w:eastAsia="SimSun" w:hAnsi="Calibri" w:cs="font417"/>
-          <w:color w:val="auto"/>
-          <w:sz w:val="22"/>
-          <w:szCs w:val="22"/>
-        </w:rPr>
-        <w:t xml:space="preserve">String[] </w:t>
+        <w:t xml:space="preserve">Instead of writing a main(String[] </w:t>
       </w:r>
       <w:proofErr w:type="spellStart"/>
       <w:r>
@@ -1082,7 +1094,6 @@
         </w:rPr>
         <w:t xml:space="preserve">The Elevator, Floor and Building classes all go into the package </w:t>
       </w:r>
-      <w:proofErr w:type="gramStart"/>
       <w:r>
         <w:rPr>
           <w:rFonts w:ascii="Calibri" w:eastAsia="SimSun" w:hAnsi="Calibri" w:cs="font417"/>
@@ -1129,17 +1140,7 @@
           <w:sz w:val="22"/>
           <w:szCs w:val="22"/>
         </w:rPr>
-        <w:t xml:space="preserve"> If</w:t>
-      </w:r>
-      <w:proofErr w:type="gramEnd"/>
-      <w:r>
-        <w:rPr>
-          <w:rFonts w:ascii="Calibri" w:eastAsia="SimSun" w:hAnsi="Calibri" w:cs="font417"/>
-          <w:color w:val="auto"/>
-          <w:sz w:val="22"/>
-          <w:szCs w:val="22"/>
-        </w:rPr>
-        <w:t xml:space="preserve"> you define any additional classes, they should also go into this package (and should not be declared public).</w:t>
+        <w:t xml:space="preserve"> If you define any additional classes, they should also go into this package (and should not be declared public).</w:t>
       </w:r>
     </w:p>
     <w:p>
@@ -1159,19 +1160,8 @@
           <w:iCs w:val="0"/>
           <w:color w:val="2F5496" w:themeColor="accent1" w:themeShade="BF"/>
         </w:rPr>
-        <w:t xml:space="preserve">The Elevator </w:t>
-      </w:r>
-      <w:proofErr w:type="gramStart"/>
-      <w:r>
-        <w:rPr>
-          <w:rStyle w:val="SubtleEmphasis"/>
-          <w:i w:val="0"/>
-          <w:iCs w:val="0"/>
-          <w:color w:val="2F5496" w:themeColor="accent1" w:themeShade="BF"/>
-        </w:rPr>
-        <w:t>class</w:t>
-      </w:r>
-      <w:proofErr w:type="gramEnd"/>
+        <w:t>The Elevator class</w:t>
+      </w:r>
     </w:p>
     <w:p>
       <w:pPr>
@@ -1257,7 +1247,6 @@
         </w:rPr>
         <w:t xml:space="preserve">the </w:t>
       </w:r>
-      <w:proofErr w:type="gramStart"/>
       <w:r>
         <w:rPr>
           <w:rFonts w:ascii="Calibri" w:eastAsia="SimSun" w:hAnsi="Calibri" w:cs="font417"/>
@@ -1274,17 +1263,7 @@
           <w:sz w:val="22"/>
           <w:szCs w:val="22"/>
         </w:rPr>
-        <w:t>(</w:t>
-      </w:r>
-      <w:proofErr w:type="gramEnd"/>
-      <w:r>
-        <w:rPr>
-          <w:rFonts w:ascii="Calibri" w:eastAsia="SimSun" w:hAnsi="Calibri" w:cs="font417"/>
-          <w:color w:val="auto"/>
-          <w:sz w:val="22"/>
-          <w:szCs w:val="22"/>
-        </w:rPr>
-        <w:t>)</w:t>
+        <w:t>()</w:t>
       </w:r>
       <w:r>
         <w:rPr>
@@ -1311,27 +1290,7 @@
           <w:sz w:val="22"/>
           <w:szCs w:val="22"/>
         </w:rPr>
-        <w:t xml:space="preserve">to deal with the exception, rather that throwing it up the stack.] The Elevator will pick up the passengers that could not be accommodated when </w:t>
-      </w:r>
-      <w:proofErr w:type="gramStart"/>
-      <w:r>
-        <w:rPr>
-          <w:rFonts w:ascii="Calibri" w:eastAsia="SimSun" w:hAnsi="Calibri" w:cs="font417"/>
-          <w:color w:val="auto"/>
-          <w:sz w:val="22"/>
-          <w:szCs w:val="22"/>
-        </w:rPr>
-        <w:t>it</w:t>
-      </w:r>
-      <w:proofErr w:type="gramEnd"/>
-      <w:r>
-        <w:rPr>
-          <w:rFonts w:ascii="Calibri" w:eastAsia="SimSun" w:hAnsi="Calibri" w:cs="font417"/>
-          <w:color w:val="auto"/>
-          <w:sz w:val="22"/>
-          <w:szCs w:val="22"/>
-        </w:rPr>
-        <w:t xml:space="preserve"> next visits the</w:t>
+        <w:t>to deal with the exception, rather that throwing it up the stack.] The Elevator will pick up the passengers that could not be accommodated when it next visits the</w:t>
       </w:r>
       <w:r>
         <w:rPr>
@@ -1366,7 +1325,6 @@
           <w:sz w:val="22"/>
           <w:szCs w:val="22"/>
         </w:rPr>
-        <w:lastRenderedPageBreak/>
         <w:t>Starting with Elevator from homework 1</w:t>
       </w:r>
       <w:r>
@@ -1481,69 +1439,93 @@
         <w:rPr>
           <w:rFonts w:ascii="Calibri" w:eastAsia="SimSun" w:hAnsi="Calibri" w:cs="font417"/>
           <w:color w:val="auto"/>
-          <w:sz w:val="22"/>
-          <w:szCs w:val="22"/>
-        </w:rPr>
-      </w:pPr>
-      <w:r>
-        <w:rPr>
-          <w:rFonts w:ascii="Calibri" w:eastAsia="SimSun" w:hAnsi="Calibri" w:cs="font417"/>
-          <w:color w:val="auto"/>
-          <w:sz w:val="22"/>
-          <w:szCs w:val="22"/>
-        </w:rPr>
-        <w:t xml:space="preserve">int </w:t>
+          <w:sz w:val="24"/>
+          <w:szCs w:val="24"/>
+          <w:highlight w:val="yellow"/>
+        </w:rPr>
+      </w:pPr>
+      <w:r>
+        <w:rPr>
+          <w:rFonts w:ascii="Calibri" w:eastAsia="SimSun" w:hAnsi="Calibri" w:cs="font417"/>
+          <w:color w:val="auto"/>
+          <w:sz w:val="24"/>
+          <w:szCs w:val="24"/>
+          <w:highlight w:val="yellow"/>
+        </w:rPr>
+        <w:t>NEW: Modify the constructor for Elevator so that it takes a parameter as follows:</w:t>
+      </w:r>
+    </w:p>
+    <w:p>
+      <w:pPr>
+        <w:ind w:left="720"/>
+        <w:rPr>
+          <w:sz w:val="24"/>
+          <w:szCs w:val="24"/>
+          <w:highlight w:val="yellow"/>
+        </w:rPr>
+      </w:pPr>
+      <w:r>
+        <w:rPr>
+          <w:sz w:val="24"/>
+          <w:szCs w:val="24"/>
+          <w:highlight w:val="yellow"/>
+        </w:rPr>
+        <w:t xml:space="preserve">Elevator(Floor[] </w:t>
       </w:r>
       <w:proofErr w:type="spellStart"/>
-      <w:proofErr w:type="gramStart"/>
-      <w:r>
-        <w:rPr>
-          <w:rFonts w:ascii="Calibri" w:eastAsia="SimSun" w:hAnsi="Calibri" w:cs="font417"/>
-          <w:color w:val="auto"/>
-          <w:sz w:val="22"/>
-          <w:szCs w:val="22"/>
-        </w:rPr>
-        <w:t>getCurrentFloor</w:t>
+      <w:r>
+        <w:rPr>
+          <w:sz w:val="24"/>
+          <w:szCs w:val="24"/>
+          <w:highlight w:val="yellow"/>
+        </w:rPr>
+        <w:t>passWaitingArray</w:t>
       </w:r>
       <w:proofErr w:type="spellEnd"/>
       <w:r>
         <w:rPr>
-          <w:rFonts w:ascii="Calibri" w:eastAsia="SimSun" w:hAnsi="Calibri" w:cs="font417"/>
-          <w:color w:val="auto"/>
-          <w:sz w:val="22"/>
-          <w:szCs w:val="22"/>
-        </w:rPr>
-        <w:t>(</w:t>
-      </w:r>
-      <w:proofErr w:type="gramEnd"/>
-      <w:r>
-        <w:rPr>
-          <w:rFonts w:ascii="Calibri" w:eastAsia="SimSun" w:hAnsi="Calibri" w:cs="font417"/>
-          <w:color w:val="auto"/>
-          <w:sz w:val="22"/>
-          <w:szCs w:val="22"/>
-        </w:rPr>
-        <w:t xml:space="preserve">) : Return the Elevator's current floor number. I.e., this is the number of the floor reached by the last call to </w:t>
+          <w:sz w:val="24"/>
+          <w:szCs w:val="24"/>
+          <w:highlight w:val="yellow"/>
+        </w:rPr>
+        <w:t>)</w:t>
+      </w:r>
+    </w:p>
+    <w:p>
+      <w:pPr>
+        <w:ind w:left="720"/>
+        <w:rPr>
+          <w:sz w:val="24"/>
+          <w:szCs w:val="24"/>
+          <w:highlight w:val="yellow"/>
+        </w:rPr>
+      </w:pPr>
+      <w:r>
+        <w:rPr>
+          <w:sz w:val="24"/>
+          <w:szCs w:val="24"/>
+          <w:highlight w:val="yellow"/>
+        </w:rPr>
+        <w:lastRenderedPageBreak/>
+        <w:t xml:space="preserve">Use the parameter to set the </w:t>
       </w:r>
       <w:proofErr w:type="spellStart"/>
       <w:r>
         <w:rPr>
-          <w:rFonts w:ascii="Calibri" w:eastAsia="SimSun" w:hAnsi="Calibri" w:cs="font417"/>
-          <w:color w:val="auto"/>
-          <w:sz w:val="22"/>
-          <w:szCs w:val="22"/>
-        </w:rPr>
-        <w:t>Elevator.move</w:t>
+          <w:sz w:val="24"/>
+          <w:szCs w:val="24"/>
+          <w:highlight w:val="yellow"/>
+        </w:rPr>
+        <w:t>passengersWaitingOnFloor</w:t>
       </w:r>
       <w:proofErr w:type="spellEnd"/>
       <w:r>
         <w:rPr>
-          <w:rFonts w:ascii="Calibri" w:eastAsia="SimSun" w:hAnsi="Calibri" w:cs="font417"/>
-          <w:color w:val="auto"/>
-          <w:sz w:val="22"/>
-          <w:szCs w:val="22"/>
-        </w:rPr>
-        <w:t>().</w:t>
+          <w:sz w:val="24"/>
+          <w:szCs w:val="24"/>
+          <w:highlight w:val="yellow"/>
+        </w:rPr>
+        <w:t xml:space="preserve"> mentioned on the following requirement.</w:t>
       </w:r>
     </w:p>
     <w:p>
@@ -1556,79 +1538,43 @@
         <w:rPr>
           <w:rFonts w:ascii="Calibri" w:eastAsia="SimSun" w:hAnsi="Calibri" w:cs="font417"/>
           <w:color w:val="auto"/>
-          <w:sz w:val="22"/>
-          <w:szCs w:val="22"/>
-        </w:rPr>
-      </w:pPr>
-      <w:r>
-        <w:rPr>
-          <w:rFonts w:ascii="Calibri" w:eastAsia="SimSun" w:hAnsi="Calibri" w:cs="font417"/>
-          <w:color w:val="auto"/>
-          <w:sz w:val="22"/>
-          <w:szCs w:val="22"/>
-        </w:rPr>
-        <w:t>v</w:t>
-      </w:r>
-      <w:r>
-        <w:rPr>
-          <w:rFonts w:ascii="Calibri" w:eastAsia="SimSun" w:hAnsi="Calibri" w:cs="font417"/>
-          <w:color w:val="auto"/>
-          <w:sz w:val="22"/>
-          <w:szCs w:val="22"/>
-        </w:rPr>
-        <w:t xml:space="preserve">oid </w:t>
-      </w:r>
-      <w:proofErr w:type="gramStart"/>
-      <w:r>
-        <w:rPr>
-          <w:rFonts w:ascii="Calibri" w:eastAsia="SimSun" w:hAnsi="Calibri" w:cs="font417"/>
-          <w:color w:val="auto"/>
-          <w:sz w:val="22"/>
-          <w:szCs w:val="22"/>
-        </w:rPr>
-        <w:t>move(</w:t>
-      </w:r>
-      <w:proofErr w:type="gramEnd"/>
-      <w:r>
-        <w:rPr>
-          <w:rFonts w:ascii="Calibri" w:eastAsia="SimSun" w:hAnsi="Calibri" w:cs="font417"/>
-          <w:color w:val="auto"/>
-          <w:sz w:val="22"/>
-          <w:szCs w:val="22"/>
-        </w:rPr>
-        <w:t>): this is the method you call to make the elevator move, as in Assignment 1.</w:t>
-      </w:r>
-      <w:r>
-        <w:rPr>
-          <w:rFonts w:ascii="Calibri" w:eastAsia="SimSun" w:hAnsi="Calibri" w:cs="font417"/>
-          <w:color w:val="auto"/>
-          <w:sz w:val="22"/>
-          <w:szCs w:val="22"/>
-        </w:rPr>
-        <w:t xml:space="preserve"> See “</w:t>
+          <w:sz w:val="24"/>
+          <w:szCs w:val="24"/>
+          <w:highlight w:val="yellow"/>
+        </w:rPr>
+      </w:pPr>
+      <w:r>
+        <w:rPr>
+          <w:rFonts w:ascii="Calibri" w:eastAsia="SimSun" w:hAnsi="Calibri" w:cs="font417"/>
+          <w:color w:val="auto"/>
+          <w:sz w:val="24"/>
+          <w:szCs w:val="24"/>
+          <w:highlight w:val="yellow"/>
+        </w:rPr>
+        <w:t xml:space="preserve">NEW: private Floor[] </w:t>
       </w:r>
       <w:proofErr w:type="spellStart"/>
       <w:r>
         <w:rPr>
           <w:rFonts w:ascii="Calibri" w:eastAsia="SimSun" w:hAnsi="Calibri" w:cs="font417"/>
           <w:color w:val="auto"/>
-          <w:sz w:val="22"/>
-          <w:szCs w:val="22"/>
-        </w:rPr>
-        <w:t>enum</w:t>
+          <w:sz w:val="24"/>
+          <w:szCs w:val="24"/>
+          <w:highlight w:val="yellow"/>
+        </w:rPr>
+        <w:t>passengersWaitingOnFloor</w:t>
       </w:r>
       <w:proofErr w:type="spellEnd"/>
       <w:r>
         <w:rPr>
           <w:rFonts w:ascii="Calibri" w:eastAsia="SimSun" w:hAnsi="Calibri" w:cs="font417"/>
           <w:color w:val="auto"/>
-          <w:sz w:val="22"/>
-          <w:szCs w:val="22"/>
-        </w:rPr>
-        <w:t xml:space="preserve"> direction” below.</w:t>
-      </w:r>
-      <w:bookmarkStart w:id="0" w:name="_GoBack"/>
-      <w:bookmarkEnd w:id="0"/>
+          <w:sz w:val="24"/>
+          <w:szCs w:val="24"/>
+          <w:highlight w:val="yellow"/>
+        </w:rPr>
+        <w:t>;</w:t>
+      </w:r>
     </w:p>
     <w:p>
       <w:pPr>
@@ -1654,33 +1600,14 @@
         <w:t xml:space="preserve">int </w:t>
       </w:r>
       <w:proofErr w:type="spellStart"/>
-      <w:proofErr w:type="gramStart"/>
-      <w:r>
-        <w:rPr>
-          <w:rFonts w:ascii="Calibri" w:eastAsia="SimSun" w:hAnsi="Calibri" w:cs="font417"/>
-          <w:color w:val="auto"/>
-          <w:sz w:val="22"/>
-          <w:szCs w:val="22"/>
-        </w:rPr>
-        <w:t>get</w:t>
-      </w:r>
-      <w:r>
-        <w:rPr>
-          <w:rFonts w:ascii="Calibri" w:eastAsia="SimSun" w:hAnsi="Calibri" w:cs="font417"/>
-          <w:color w:val="auto"/>
-          <w:sz w:val="22"/>
-          <w:szCs w:val="22"/>
-        </w:rPr>
-        <w:t>Number</w:t>
-      </w:r>
-      <w:r>
-        <w:rPr>
-          <w:rFonts w:ascii="Calibri" w:eastAsia="SimSun" w:hAnsi="Calibri" w:cs="font417"/>
-          <w:color w:val="auto"/>
-          <w:sz w:val="22"/>
-          <w:szCs w:val="22"/>
-        </w:rPr>
-        <w:t>Passengers</w:t>
+      <w:r>
+        <w:rPr>
+          <w:rFonts w:ascii="Calibri" w:eastAsia="SimSun" w:hAnsi="Calibri" w:cs="font417"/>
+          <w:color w:val="auto"/>
+          <w:sz w:val="22"/>
+          <w:szCs w:val="22"/>
+        </w:rPr>
+        <w:t>getCurrentFloor</w:t>
       </w:r>
       <w:proofErr w:type="spellEnd"/>
       <w:r>
@@ -1690,26 +1617,27 @@
           <w:sz w:val="22"/>
           <w:szCs w:val="22"/>
         </w:rPr>
-        <w:t>(</w:t>
-      </w:r>
-      <w:proofErr w:type="gramEnd"/>
-      <w:r>
-        <w:rPr>
-          <w:rFonts w:ascii="Calibri" w:eastAsia="SimSun" w:hAnsi="Calibri" w:cs="font417"/>
-          <w:color w:val="auto"/>
-          <w:sz w:val="22"/>
-          <w:szCs w:val="22"/>
-        </w:rPr>
-        <w:t>): Return the number of passengers</w:t>
-      </w:r>
-      <w:r>
-        <w:rPr>
-          <w:rFonts w:ascii="Calibri" w:eastAsia="SimSun" w:hAnsi="Calibri" w:cs="font417"/>
-          <w:color w:val="auto"/>
-          <w:sz w:val="22"/>
-          <w:szCs w:val="22"/>
-        </w:rPr>
-        <w:t xml:space="preserve"> currently on the Elevator.</w:t>
+        <w:t xml:space="preserve">() : Return the Elevator's current floor number. I.e., this is the number of the floor reached by the last call to </w:t>
+      </w:r>
+      <w:proofErr w:type="spellStart"/>
+      <w:r>
+        <w:rPr>
+          <w:rFonts w:ascii="Calibri" w:eastAsia="SimSun" w:hAnsi="Calibri" w:cs="font417"/>
+          <w:color w:val="auto"/>
+          <w:sz w:val="22"/>
+          <w:szCs w:val="22"/>
+        </w:rPr>
+        <w:t>Elevator.move</w:t>
+      </w:r>
+      <w:proofErr w:type="spellEnd"/>
+      <w:r>
+        <w:rPr>
+          <w:rFonts w:ascii="Calibri" w:eastAsia="SimSun" w:hAnsi="Calibri" w:cs="font417"/>
+          <w:color w:val="auto"/>
+          <w:sz w:val="22"/>
+          <w:szCs w:val="22"/>
+        </w:rPr>
+        <w:t>().</w:t>
       </w:r>
     </w:p>
     <w:p>
@@ -1733,10 +1661,142 @@
           <w:sz w:val="22"/>
           <w:szCs w:val="22"/>
         </w:rPr>
+        <w:t>v</w:t>
+      </w:r>
+      <w:r>
+        <w:rPr>
+          <w:rFonts w:ascii="Calibri" w:eastAsia="SimSun" w:hAnsi="Calibri" w:cs="font417"/>
+          <w:color w:val="auto"/>
+          <w:sz w:val="22"/>
+          <w:szCs w:val="22"/>
+        </w:rPr>
+        <w:t>oid move(): this is the method you call to make the elevator move, as in Assignment 1.</w:t>
+      </w:r>
+      <w:r>
+        <w:rPr>
+          <w:rFonts w:ascii="Calibri" w:eastAsia="SimSun" w:hAnsi="Calibri" w:cs="font417"/>
+          <w:color w:val="auto"/>
+          <w:sz w:val="22"/>
+          <w:szCs w:val="22"/>
+        </w:rPr>
+        <w:t xml:space="preserve"> See “</w:t>
+      </w:r>
+      <w:proofErr w:type="spellStart"/>
+      <w:r>
+        <w:rPr>
+          <w:rFonts w:ascii="Calibri" w:eastAsia="SimSun" w:hAnsi="Calibri" w:cs="font417"/>
+          <w:color w:val="auto"/>
+          <w:sz w:val="22"/>
+          <w:szCs w:val="22"/>
+        </w:rPr>
+        <w:t>enum</w:t>
+      </w:r>
+      <w:proofErr w:type="spellEnd"/>
+      <w:r>
+        <w:rPr>
+          <w:rFonts w:ascii="Calibri" w:eastAsia="SimSun" w:hAnsi="Calibri" w:cs="font417"/>
+          <w:color w:val="auto"/>
+          <w:sz w:val="22"/>
+          <w:szCs w:val="22"/>
+        </w:rPr>
+        <w:t xml:space="preserve"> direction” below.</w:t>
+      </w:r>
+    </w:p>
+    <w:p>
+      <w:pPr>
+        <w:pStyle w:val="Heading1"/>
+        <w:numPr>
+          <w:ilvl w:val="0"/>
+          <w:numId w:val="6"/>
+        </w:numPr>
+        <w:rPr>
+          <w:rFonts w:ascii="Calibri" w:eastAsia="SimSun" w:hAnsi="Calibri" w:cs="font417"/>
+          <w:color w:val="auto"/>
+          <w:sz w:val="22"/>
+          <w:szCs w:val="22"/>
+        </w:rPr>
+      </w:pPr>
+      <w:r>
+        <w:rPr>
+          <w:rFonts w:ascii="Calibri" w:eastAsia="SimSun" w:hAnsi="Calibri" w:cs="font417"/>
+          <w:color w:val="auto"/>
+          <w:sz w:val="22"/>
+          <w:szCs w:val="22"/>
+        </w:rPr>
+        <w:t xml:space="preserve">int </w:t>
+      </w:r>
+      <w:proofErr w:type="spellStart"/>
+      <w:r>
+        <w:rPr>
+          <w:rFonts w:ascii="Calibri" w:eastAsia="SimSun" w:hAnsi="Calibri" w:cs="font417"/>
+          <w:color w:val="auto"/>
+          <w:sz w:val="22"/>
+          <w:szCs w:val="22"/>
+        </w:rPr>
+        <w:t>get</w:t>
+      </w:r>
+      <w:r>
+        <w:rPr>
+          <w:rFonts w:ascii="Calibri" w:eastAsia="SimSun" w:hAnsi="Calibri" w:cs="font417"/>
+          <w:color w:val="auto"/>
+          <w:sz w:val="22"/>
+          <w:szCs w:val="22"/>
+        </w:rPr>
+        <w:t>Number</w:t>
+      </w:r>
+      <w:r>
+        <w:rPr>
+          <w:rFonts w:ascii="Calibri" w:eastAsia="SimSun" w:hAnsi="Calibri" w:cs="font417"/>
+          <w:color w:val="auto"/>
+          <w:sz w:val="22"/>
+          <w:szCs w:val="22"/>
+        </w:rPr>
+        <w:t>Passengers</w:t>
+      </w:r>
+      <w:proofErr w:type="spellEnd"/>
+      <w:r>
+        <w:rPr>
+          <w:rFonts w:ascii="Calibri" w:eastAsia="SimSun" w:hAnsi="Calibri" w:cs="font417"/>
+          <w:color w:val="auto"/>
+          <w:sz w:val="22"/>
+          <w:szCs w:val="22"/>
+        </w:rPr>
+        <w:t>(): Return the number of passengers</w:t>
+      </w:r>
+      <w:r>
+        <w:rPr>
+          <w:rFonts w:ascii="Calibri" w:eastAsia="SimSun" w:hAnsi="Calibri" w:cs="font417"/>
+          <w:color w:val="auto"/>
+          <w:sz w:val="22"/>
+          <w:szCs w:val="22"/>
+        </w:rPr>
+        <w:t xml:space="preserve"> currently on the Elevator.</w:t>
+      </w:r>
+    </w:p>
+    <w:p>
+      <w:pPr>
+        <w:pStyle w:val="Heading1"/>
+        <w:numPr>
+          <w:ilvl w:val="0"/>
+          <w:numId w:val="6"/>
+        </w:numPr>
+        <w:rPr>
+          <w:rFonts w:ascii="Calibri" w:eastAsia="SimSun" w:hAnsi="Calibri" w:cs="font417"/>
+          <w:color w:val="auto"/>
+          <w:sz w:val="22"/>
+          <w:szCs w:val="22"/>
+        </w:rPr>
+      </w:pPr>
+      <w:r>
+        <w:rPr>
+          <w:rFonts w:ascii="Calibri" w:eastAsia="SimSun" w:hAnsi="Calibri" w:cs="font417"/>
+          <w:color w:val="auto"/>
+          <w:sz w:val="22"/>
+          <w:szCs w:val="22"/>
+        </w:rPr>
         <w:t xml:space="preserve">void </w:t>
       </w:r>
       <w:proofErr w:type="spellStart"/>
-      <w:proofErr w:type="gramStart"/>
       <w:r>
         <w:rPr>
           <w:rFonts w:ascii="Calibri" w:eastAsia="SimSun" w:hAnsi="Calibri" w:cs="font417"/>
@@ -1754,17 +1814,7 @@
           <w:sz w:val="22"/>
           <w:szCs w:val="22"/>
         </w:rPr>
-        <w:t>(</w:t>
-      </w:r>
-      <w:proofErr w:type="gramEnd"/>
-      <w:r>
-        <w:rPr>
-          <w:rFonts w:ascii="Calibri" w:eastAsia="SimSun" w:hAnsi="Calibri" w:cs="font417"/>
-          <w:color w:val="auto"/>
-          <w:sz w:val="22"/>
-          <w:szCs w:val="22"/>
-        </w:rPr>
-        <w:t xml:space="preserve">int </w:t>
+        <w:t xml:space="preserve">(int </w:t>
       </w:r>
       <w:proofErr w:type="spellStart"/>
       <w:r>
@@ -1860,17 +1910,12 @@
         <w:t xml:space="preserve">oid </w:t>
       </w:r>
       <w:proofErr w:type="spellStart"/>
-      <w:proofErr w:type="gramStart"/>
       <w:r>
         <w:t>boardPassenger</w:t>
       </w:r>
       <w:proofErr w:type="spellEnd"/>
       <w:r>
-        <w:t>(</w:t>
-      </w:r>
-      <w:proofErr w:type="gramEnd"/>
-      <w:r>
-        <w:t xml:space="preserve">Passenger passenger) throws </w:t>
+        <w:t xml:space="preserve">(Passenger passenger) throws </w:t>
       </w:r>
       <w:proofErr w:type="spellStart"/>
       <w:r>
@@ -1900,7 +1945,7 @@
           <w:b/>
           <w:iCs/>
         </w:rPr>
-        <w:t>create an overloaded constructor method that takes a Passenger object</w:t>
+        <w:t>you will</w:t>
       </w:r>
       <w:r>
         <w:rPr>
@@ -1911,31 +1956,129 @@
       </w:r>
       <w:r>
         <w:rPr>
+          <w:b/>
+          <w:iCs/>
+        </w:rPr>
+        <w:t>create an overloaded method that takes a Passenger object</w:t>
+      </w:r>
+      <w:r>
+        <w:rPr>
           <w:bCs/>
           <w:iCs/>
         </w:rPr>
-        <w:t xml:space="preserve">[interface provided] </w:t>
+        <w:t xml:space="preserve"> </w:t>
       </w:r>
       <w:r>
         <w:rPr>
           <w:bCs/>
           <w:iCs/>
         </w:rPr>
-        <w:t>and extracts its destination value</w:t>
+        <w:t xml:space="preserve">[interface provided] </w:t>
       </w:r>
       <w:r>
         <w:rPr>
           <w:bCs/>
           <w:iCs/>
         </w:rPr>
-        <w:t xml:space="preserve"> to add to the array-backed tracker by which you track passengers headed to the various floors</w:t>
+        <w:t>a</w:t>
       </w:r>
       <w:r>
         <w:rPr>
           <w:bCs/>
           <w:iCs/>
         </w:rPr>
-        <w:t>, doing the same thing the method above does</w:t>
+        <w:t>s a parameter. This method</w:t>
+      </w:r>
+      <w:r>
+        <w:rPr>
+          <w:bCs/>
+          <w:iCs/>
+        </w:rPr>
+        <w:t xml:space="preserve"> </w:t>
+      </w:r>
+      <w:r>
+        <w:rPr>
+          <w:bCs/>
+          <w:iCs/>
+        </w:rPr>
+        <w:t xml:space="preserve">will </w:t>
+      </w:r>
+      <w:r>
+        <w:rPr>
+          <w:bCs/>
+          <w:iCs/>
+        </w:rPr>
+        <w:t xml:space="preserve">extract its </w:t>
+      </w:r>
+      <w:r>
+        <w:rPr>
+          <w:bCs/>
+          <w:iCs/>
+        </w:rPr>
+        <w:t xml:space="preserve">‘int </w:t>
+      </w:r>
+      <w:r>
+        <w:rPr>
+          <w:bCs/>
+          <w:iCs/>
+        </w:rPr>
+        <w:t>destination</w:t>
+      </w:r>
+      <w:r>
+        <w:rPr>
+          <w:bCs/>
+          <w:iCs/>
+        </w:rPr>
+        <w:t>’</w:t>
+      </w:r>
+      <w:r>
+        <w:rPr>
+          <w:bCs/>
+          <w:iCs/>
+        </w:rPr>
+        <w:t xml:space="preserve"> value</w:t>
+      </w:r>
+      <w:r>
+        <w:rPr>
+          <w:bCs/>
+          <w:iCs/>
+        </w:rPr>
+        <w:t xml:space="preserve"> </w:t>
+      </w:r>
+      <w:r>
+        <w:rPr>
+          <w:bCs/>
+          <w:iCs/>
+        </w:rPr>
+        <w:t xml:space="preserve">from the Passenger object given in the parameter. This ‘destination’ is then used </w:t>
+      </w:r>
+      <w:r>
+        <w:rPr>
+          <w:bCs/>
+          <w:iCs/>
+        </w:rPr>
+        <w:t>to add to the array-backed tracker by which you track passengers headed to the various floors</w:t>
+      </w:r>
+      <w:r>
+        <w:rPr>
+          <w:bCs/>
+          <w:iCs/>
+        </w:rPr>
+        <w:t xml:space="preserve">, </w:t>
+      </w:r>
+      <w:r>
+        <w:rPr>
+          <w:bCs/>
+          <w:iCs/>
+        </w:rPr>
+        <w:t>just as</w:t>
+      </w:r>
+      <w:r>
+        <w:rPr>
+          <w:bCs/>
+          <w:iCs/>
+        </w:rPr>
+        <w:t xml:space="preserve"> the method above does</w:t>
       </w:r>
       <w:r>
         <w:rPr>
@@ -2057,15 +2200,7 @@
         <w:t>.</w:t>
       </w:r>
       <w:r>
-        <w:t xml:space="preserve"> This construct is to be used to indicate the elevator’s direction – i.e., ‘state’. Use this in your </w:t>
-      </w:r>
-      <w:proofErr w:type="gramStart"/>
-      <w:r>
-        <w:t>move(</w:t>
-      </w:r>
-      <w:proofErr w:type="gramEnd"/>
-      <w:r>
-        <w:t>) method to determine when to reverse the direction of the elevator.</w:t>
+        <w:t xml:space="preserve"> This construct is to be used to indicate the elevator’s direction – i.e., ‘state’. Use this in your move() method to determine when to reverse the direction of the elevator.</w:t>
       </w:r>
     </w:p>
     <w:p>
@@ -2117,19 +2252,8 @@
           <w:iCs w:val="0"/>
           <w:color w:val="2F5496" w:themeColor="accent1" w:themeShade="BF"/>
         </w:rPr>
-        <w:t xml:space="preserve">The Floor </w:t>
-      </w:r>
-      <w:proofErr w:type="gramStart"/>
-      <w:r>
-        <w:rPr>
-          <w:rStyle w:val="SubtleEmphasis"/>
-          <w:i w:val="0"/>
-          <w:iCs w:val="0"/>
-          <w:color w:val="2F5496" w:themeColor="accent1" w:themeShade="BF"/>
-        </w:rPr>
-        <w:t>class</w:t>
-      </w:r>
-      <w:proofErr w:type="gramEnd"/>
+        <w:t>The Floor class</w:t>
+      </w:r>
     </w:p>
     <w:p>
       <w:pPr>
@@ -2182,17 +2306,12 @@
         <w:t xml:space="preserve">int </w:t>
       </w:r>
       <w:proofErr w:type="spellStart"/>
-      <w:proofErr w:type="gramStart"/>
       <w:r>
         <w:t>getPassengersWaiting</w:t>
       </w:r>
       <w:proofErr w:type="spellEnd"/>
       <w:r>
-        <w:t>(</w:t>
-      </w:r>
-      <w:proofErr w:type="gramEnd"/>
-      <w:r>
-        <w:t>): Returns the number of passengers on the Floor who are waiting for the Elevator.</w:t>
+        <w:t>(): Returns the number of passengers on the Floor who are waiting for the Elevator.</w:t>
       </w:r>
     </w:p>
     <w:p>
@@ -2207,7 +2326,6 @@
         <w:t xml:space="preserve">void </w:t>
       </w:r>
       <w:proofErr w:type="spellStart"/>
-      <w:proofErr w:type="gramStart"/>
       <w:r>
         <w:t>call</w:t>
       </w:r>
@@ -2216,17 +2334,17 @@
       </w:r>
       <w:proofErr w:type="spellEnd"/>
       <w:r>
-        <w:t>(</w:t>
-      </w:r>
-      <w:proofErr w:type="gramEnd"/>
-      <w:r>
-        <w:t>) : Called when a passenger on the Floor wants to wait for the Elevator. Calling this should cause the Elevator to stop the next time it moves to the Floor. NB:</w:t>
+        <w:t>() : Called when a passenger on the Floor wants to wait for the Elevator. Calling this should cause the Elevator to stop the next time it moves to the Floor. NB:</w:t>
       </w:r>
       <w:r>
         <w:t xml:space="preserve"> </w:t>
       </w:r>
       <w:r>
-        <w:t>For this homework assume that passengers waiting for the Elevator on floors 2 and above should all be boarded as going to the first floor. (We'll drop this assumption in the next homework.)</w:t>
+        <w:t xml:space="preserve">For this </w:t>
+      </w:r>
+      <w:r>
+        <w:lastRenderedPageBreak/>
+        <w:t>homework assume that passengers waiting for the Elevator on floors 2 and above should all be boarded as going to the first floor. (We'll drop this assumption in the next homework.)</w:t>
       </w:r>
     </w:p>
     <w:p>
@@ -2237,14 +2355,8 @@
           <w:numId w:val="13"/>
         </w:numPr>
       </w:pPr>
-      <w:proofErr w:type="gramStart"/>
-      <w:r>
-        <w:lastRenderedPageBreak/>
-        <w:t>Floor(</w:t>
-      </w:r>
-      <w:proofErr w:type="gramEnd"/>
-      <w:r>
-        <w:t xml:space="preserve">int </w:t>
+      <w:r>
+        <w:t xml:space="preserve">Floor(int </w:t>
       </w:r>
       <w:r>
         <w:t>id)</w:t>
@@ -2299,19 +2411,8 @@
           <w:iCs w:val="0"/>
           <w:color w:val="2F5496" w:themeColor="accent1" w:themeShade="BF"/>
         </w:rPr>
-        <w:t xml:space="preserve">The Building </w:t>
-      </w:r>
-      <w:proofErr w:type="gramStart"/>
-      <w:r>
-        <w:rPr>
-          <w:rStyle w:val="SubtleEmphasis"/>
-          <w:i w:val="0"/>
-          <w:iCs w:val="0"/>
-          <w:color w:val="2F5496" w:themeColor="accent1" w:themeShade="BF"/>
-        </w:rPr>
-        <w:t>class</w:t>
-      </w:r>
-      <w:proofErr w:type="gramEnd"/>
+        <w:t>The Building class</w:t>
+      </w:r>
     </w:p>
     <w:p>
       <w:pPr>
@@ -2356,17 +2457,12 @@
         </w:numPr>
       </w:pPr>
       <w:proofErr w:type="spellStart"/>
-      <w:proofErr w:type="gramStart"/>
       <w:r>
         <w:t>getElevator</w:t>
       </w:r>
       <w:proofErr w:type="spellEnd"/>
       <w:r>
-        <w:t>(</w:t>
-      </w:r>
-      <w:proofErr w:type="gramEnd"/>
-      <w:r>
-        <w:t>) : Returns the building's Elevator</w:t>
+        <w:t>() : Returns the building's Elevator</w:t>
       </w:r>
     </w:p>
     <w:p>
@@ -2378,17 +2474,12 @@
         </w:numPr>
       </w:pPr>
       <w:proofErr w:type="spellStart"/>
-      <w:proofErr w:type="gramStart"/>
       <w:r>
         <w:t>getFloor</w:t>
       </w:r>
       <w:proofErr w:type="spellEnd"/>
       <w:r>
-        <w:t>(</w:t>
-      </w:r>
-      <w:proofErr w:type="gramEnd"/>
-      <w:r>
-        <w:t xml:space="preserve">int </w:t>
+        <w:t xml:space="preserve">(int </w:t>
       </w:r>
       <w:proofErr w:type="spellStart"/>
       <w:r>
@@ -2565,13 +2656,31 @@
           <w:numId w:val="14"/>
         </w:numPr>
       </w:pPr>
-      <w:proofErr w:type="gramStart"/>
-      <w:r>
-        <w:t>Building(</w:t>
-      </w:r>
-      <w:proofErr w:type="gramEnd"/>
-      <w:r>
-        <w:t xml:space="preserve">): The Building constructor creates an Elevator, and one floor for each floor number. </w:t>
+      <w:r>
+        <w:t xml:space="preserve">Building(): The Building constructor creates an Elevator, and one floor for each floor number. </w:t>
+      </w:r>
+    </w:p>
+    <w:p>
+      <w:pPr>
+        <w:pStyle w:val="ListParagraph"/>
+        <w:numPr>
+          <w:ilvl w:val="1"/>
+          <w:numId w:val="14"/>
+        </w:numPr>
+      </w:pPr>
+      <w:r>
+        <w:t xml:space="preserve">NOTE: To permit communication between the Elevator and the floors of the building [floors contain an int value named </w:t>
+      </w:r>
+      <w:proofErr w:type="spellStart"/>
+      <w:r>
+        <w:t>passengersWaiting</w:t>
+      </w:r>
+      <w:proofErr w:type="spellEnd"/>
+      <w:r>
+        <w:t xml:space="preserve">], we will need to </w:t>
+      </w:r>
+      <w:r>
+        <w:t xml:space="preserve">modify the </w:t>
       </w:r>
     </w:p>
     <w:p>
@@ -2586,17 +2695,12 @@
         <w:t xml:space="preserve">private </w:t>
       </w:r>
       <w:proofErr w:type="spellStart"/>
-      <w:proofErr w:type="gramStart"/>
       <w:r>
         <w:t>createFloors</w:t>
       </w:r>
       <w:proofErr w:type="spellEnd"/>
       <w:r>
-        <w:t>(</w:t>
-      </w:r>
-      <w:proofErr w:type="gramEnd"/>
-      <w:r>
-        <w:t xml:space="preserve">). This method should populate the floors array with the required </w:t>
+        <w:t xml:space="preserve">(). This method should populate the floors array with the required </w:t>
       </w:r>
       <w:proofErr w:type="spellStart"/>
       <w:r>
@@ -2641,27 +2745,7 @@
           <w:sz w:val="22"/>
           <w:szCs w:val="22"/>
         </w:rPr>
-        <w:t>These specifications are requirements. As such, they specify things that must be done in any correct implementation. You are, of course, free to add other methods (</w:t>
-      </w:r>
-      <w:proofErr w:type="gramStart"/>
-      <w:r>
-        <w:rPr>
-          <w:rFonts w:ascii="Calibri" w:eastAsia="SimSun" w:hAnsi="Calibri" w:cs="font417"/>
-          <w:color w:val="auto"/>
-          <w:sz w:val="22"/>
-          <w:szCs w:val="22"/>
-        </w:rPr>
-        <w:t>as long as</w:t>
-      </w:r>
-      <w:proofErr w:type="gramEnd"/>
-      <w:r>
-        <w:rPr>
-          <w:rFonts w:ascii="Calibri" w:eastAsia="SimSun" w:hAnsi="Calibri" w:cs="font417"/>
-          <w:color w:val="auto"/>
-          <w:sz w:val="22"/>
-          <w:szCs w:val="22"/>
-        </w:rPr>
-        <w:t xml:space="preserve"> they are not public) and any fields (that should probably not be public).</w:t>
+        <w:t>These specifications are requirements. As such, they specify things that must be done in any correct implementation. You are, of course, free to add other methods (as long as they are not public) and any fields (that should probably not be public).</w:t>
       </w:r>
     </w:p>
     <w:p>
@@ -2709,13 +2793,8 @@
         <w:t xml:space="preserve">This needs to be a public class, extending </w:t>
       </w:r>
       <w:proofErr w:type="spellStart"/>
-      <w:proofErr w:type="gramStart"/>
-      <w:r>
-        <w:t>java.lang</w:t>
-      </w:r>
-      <w:proofErr w:type="gramEnd"/>
-      <w:r>
-        <w:t>.Exception</w:t>
+      <w:r>
+        <w:t>java.lang.Exception</w:t>
       </w:r>
       <w:proofErr w:type="spellEnd"/>
       <w:r>
@@ -2899,7 +2978,6 @@
         <w:t xml:space="preserve">        </w:t>
       </w:r>
       <w:proofErr w:type="spellStart"/>
-      <w:proofErr w:type="gramStart"/>
       <w:r>
         <w:rPr>
           <w:rFonts w:ascii="Calibri" w:eastAsia="SimSun" w:hAnsi="Calibri" w:cs="font417"/>
@@ -2910,7 +2988,6 @@
         <w:t>elevator.boardPassenger</w:t>
       </w:r>
       <w:proofErr w:type="spellEnd"/>
-      <w:proofErr w:type="gramEnd"/>
       <w:r>
         <w:rPr>
           <w:rFonts w:ascii="Calibri" w:eastAsia="SimSun" w:hAnsi="Calibri" w:cs="font417"/>
@@ -3056,36 +3133,16 @@
           <w:sz w:val="22"/>
           <w:szCs w:val="22"/>
         </w:rPr>
-        <w:t xml:space="preserve">) </w:t>
-      </w:r>
-      <w:proofErr w:type="gramStart"/>
-      <w:r>
-        <w:rPr>
-          <w:rFonts w:ascii="Calibri" w:eastAsia="SimSun" w:hAnsi="Calibri" w:cs="font417"/>
-          <w:color w:val="auto"/>
-          <w:sz w:val="22"/>
-          <w:szCs w:val="22"/>
-        </w:rPr>
-        <w:t>{</w:t>
-      </w:r>
-      <w:r>
-        <w:rPr>
-          <w:rFonts w:ascii="Calibri" w:eastAsia="SimSun" w:hAnsi="Calibri" w:cs="font417"/>
-          <w:color w:val="auto"/>
-          <w:sz w:val="22"/>
-          <w:szCs w:val="22"/>
-        </w:rPr>
-        <w:t xml:space="preserve"> /</w:t>
-      </w:r>
-      <w:proofErr w:type="gramEnd"/>
-      <w:r>
-        <w:rPr>
-          <w:rFonts w:ascii="Calibri" w:eastAsia="SimSun" w:hAnsi="Calibri" w:cs="font417"/>
-          <w:color w:val="auto"/>
-          <w:sz w:val="22"/>
-          <w:szCs w:val="22"/>
-        </w:rPr>
-        <w:t>/ catch exception</w:t>
+        <w:t>) {</w:t>
+      </w:r>
+      <w:r>
+        <w:rPr>
+          <w:rFonts w:ascii="Calibri" w:eastAsia="SimSun" w:hAnsi="Calibri" w:cs="font417"/>
+          <w:color w:val="auto"/>
+          <w:sz w:val="22"/>
+          <w:szCs w:val="22"/>
+        </w:rPr>
+        <w:t xml:space="preserve"> // catch exception</w:t>
       </w:r>
     </w:p>
     <w:p>
@@ -3114,36 +3171,16 @@
           <w:sz w:val="22"/>
           <w:szCs w:val="22"/>
         </w:rPr>
-        <w:t>/</w:t>
-      </w:r>
-      <w:proofErr w:type="gramStart"/>
-      <w:r>
-        <w:rPr>
-          <w:rFonts w:ascii="Calibri" w:eastAsia="SimSun" w:hAnsi="Calibri" w:cs="font417"/>
-          <w:color w:val="auto"/>
-          <w:sz w:val="22"/>
-          <w:szCs w:val="22"/>
-        </w:rPr>
-        <w:t xml:space="preserve">/ </w:t>
-      </w:r>
-      <w:r>
-        <w:rPr>
-          <w:rFonts w:ascii="Calibri" w:eastAsia="SimSun" w:hAnsi="Calibri" w:cs="font417"/>
-          <w:color w:val="auto"/>
-          <w:sz w:val="22"/>
-          <w:szCs w:val="22"/>
-        </w:rPr>
-        <w:t xml:space="preserve"> handle</w:t>
-      </w:r>
-      <w:proofErr w:type="gramEnd"/>
-      <w:r>
-        <w:rPr>
-          <w:rFonts w:ascii="Calibri" w:eastAsia="SimSun" w:hAnsi="Calibri" w:cs="font417"/>
-          <w:color w:val="auto"/>
-          <w:sz w:val="22"/>
-          <w:szCs w:val="22"/>
-        </w:rPr>
-        <w:t xml:space="preserve"> exception</w:t>
+        <w:t xml:space="preserve">// </w:t>
+      </w:r>
+      <w:r>
+        <w:rPr>
+          <w:rFonts w:ascii="Calibri" w:eastAsia="SimSun" w:hAnsi="Calibri" w:cs="font417"/>
+          <w:color w:val="auto"/>
+          <w:sz w:val="22"/>
+          <w:szCs w:val="22"/>
+        </w:rPr>
+        <w:t xml:space="preserve"> handle exception</w:t>
       </w:r>
       <w:r>
         <w:rPr>
@@ -3253,12 +3290,10 @@
         <w:t xml:space="preserve"> As such, it inherits all the fields and public methods from </w:t>
       </w:r>
       <w:proofErr w:type="spellStart"/>
-      <w:proofErr w:type="gramStart"/>
       <w:r>
         <w:t>it’s</w:t>
       </w:r>
       <w:proofErr w:type="spellEnd"/>
-      <w:proofErr w:type="gramEnd"/>
       <w:r>
         <w:t xml:space="preserve"> super class [Person]. </w:t>
       </w:r>
@@ -3272,28 +3307,15 @@
         <w:t>super(</w:t>
       </w:r>
       <w:proofErr w:type="spellStart"/>
-      <w:proofErr w:type="gramStart"/>
-      <w:r>
-        <w:t>firstName,lastName</w:t>
-      </w:r>
-      <w:proofErr w:type="gramEnd"/>
-      <w:r>
-        <w:t>,address</w:t>
+      <w:r>
+        <w:t>firstName,lastName,address</w:t>
       </w:r>
       <w:proofErr w:type="spellEnd"/>
       <w:r>
         <w:t>);</w:t>
       </w:r>
       <w:r>
-        <w:t xml:space="preserve"> on the first line of its constructor. If you feel you need any other additions to the constructor, they must follow the call to </w:t>
-      </w:r>
-      <w:proofErr w:type="gramStart"/>
-      <w:r>
-        <w:t>super(</w:t>
-      </w:r>
-      <w:proofErr w:type="gramEnd"/>
-      <w:r>
-        <w:t>).</w:t>
+        <w:t xml:space="preserve"> on the first line of its constructor. If you feel you need any other additions to the constructor, they must follow the call to super().</w:t>
       </w:r>
     </w:p>
     <w:p/>
@@ -3329,27 +3351,7 @@
           <w:sz w:val="22"/>
           <w:szCs w:val="22"/>
         </w:rPr>
-        <w:t xml:space="preserve">It should be clear from the requirements that there must be communication between Floor objects and Elevator objects. This is in order that the Elevator knows when there are passengers waiting to board when it arrives at a Floor and that the Elevator can tell its current Floor when it has boarded one of the waiting passengers. In other words, your model must maintain data integrity. There are different design approaches to achieve this. It's up to </w:t>
-      </w:r>
-      <w:proofErr w:type="gramStart"/>
-      <w:r>
-        <w:rPr>
-          <w:rFonts w:ascii="Calibri" w:eastAsia="SimSun" w:hAnsi="Calibri" w:cs="font417"/>
-          <w:color w:val="auto"/>
-          <w:sz w:val="22"/>
-          <w:szCs w:val="22"/>
-        </w:rPr>
-        <w:t>you</w:t>
-      </w:r>
-      <w:proofErr w:type="gramEnd"/>
-      <w:r>
-        <w:rPr>
-          <w:rFonts w:ascii="Calibri" w:eastAsia="SimSun" w:hAnsi="Calibri" w:cs="font417"/>
-          <w:color w:val="auto"/>
-          <w:sz w:val="22"/>
-          <w:szCs w:val="22"/>
-        </w:rPr>
-        <w:t xml:space="preserve"> which approach to take, so long as it works and so long as the code that implements it is easy to understand</w:t>
+        <w:t>It should be clear from the requirements that there must be communication between Floor objects and Elevator objects. This is in order that the Elevator knows when there are passengers waiting to board when it arrives at a Floor and that the Elevator can tell its current Floor when it has boarded one of the waiting passengers. In other words, your model must maintain data integrity. There are different design approaches to achieve this. It's up to you which approach to take, so long as it works and so long as the code that implements it is easy to understand</w:t>
       </w:r>
       <w:r>
         <w:rPr>
@@ -3428,25 +3430,12 @@
         <w:t xml:space="preserve">How does a Floor acquire waiting passengers? That's what </w:t>
       </w:r>
       <w:proofErr w:type="spellStart"/>
-      <w:proofErr w:type="gramStart"/>
       <w:r>
         <w:t>callElevator</w:t>
       </w:r>
       <w:proofErr w:type="spellEnd"/>
       <w:r>
-        <w:t>(</w:t>
-      </w:r>
-      <w:proofErr w:type="gramEnd"/>
-      <w:r>
-        <w:t xml:space="preserve">) does. Further, the Floor class must keep track of how many passengers are </w:t>
-      </w:r>
-      <w:proofErr w:type="gramStart"/>
-      <w:r>
-        <w:t>waiting, and</w:t>
-      </w:r>
-      <w:proofErr w:type="gramEnd"/>
-      <w:r>
-        <w:t xml:space="preserve"> be prepared to tell the Elevator when it arrives there. Notice this means Elevator and Floor must communicate.</w:t>
+        <w:t>() does. Further, the Floor class must keep track of how many passengers are waiting, and be prepared to tell the Elevator when it arrives there. Notice this means Elevator and Floor must communicate.</w:t>
       </w:r>
     </w:p>
     <w:p/>
@@ -3498,15 +3487,7 @@
     </w:p>
     <w:p>
       <w:r>
-        <w:t xml:space="preserve">Navigate to the location of your homework_2 cloned project. Point to the pom.xml </w:t>
-      </w:r>
-      <w:proofErr w:type="gramStart"/>
-      <w:r>
-        <w:t>file, and</w:t>
-      </w:r>
-      <w:proofErr w:type="gramEnd"/>
-      <w:r>
-        <w:t xml:space="preserve"> click OK or open or whatever. This will bring in the entire project. In </w:t>
+        <w:t xml:space="preserve">Navigate to the location of your homework_2 cloned project. Point to the pom.xml file, and click OK or open or whatever. This will bring in the entire project. In </w:t>
       </w:r>
       <w:proofErr w:type="spellStart"/>
       <w:r>
@@ -4453,39 +4434,36 @@
       </w:r>
     </w:p>
     <w:p>
-      <w:r>
-        <w:lastRenderedPageBreak/>
-        <w:t xml:space="preserve">Because you are running a </w:t>
-      </w:r>
-      <w:proofErr w:type="spellStart"/>
-      <w:r>
-        <w:t>junit</w:t>
-      </w:r>
-      <w:proofErr w:type="spellEnd"/>
-      <w:r>
-        <w:t xml:space="preserve"> test,</w:t>
-      </w:r>
-      <w:r>
-        <w:t xml:space="preserve"> the class you run is </w:t>
-      </w:r>
-      <w:proofErr w:type="spellStart"/>
-      <w:proofErr w:type="gramStart"/>
-      <w:r>
+      <w:pPr>
         <w:rPr>
           <w:b/>
           <w:sz w:val="24"/>
           <w:szCs w:val="24"/>
         </w:rPr>
-        <w:t>org.junit</w:t>
-      </w:r>
-      <w:proofErr w:type="gramEnd"/>
+      </w:pPr>
+      <w:r>
+        <w:lastRenderedPageBreak/>
+        <w:t xml:space="preserve">Because you are running a </w:t>
+      </w:r>
+      <w:proofErr w:type="spellStart"/>
+      <w:r>
+        <w:t>junit</w:t>
+      </w:r>
+      <w:proofErr w:type="spellEnd"/>
+      <w:r>
+        <w:t xml:space="preserve"> test,</w:t>
+      </w:r>
+      <w:r>
+        <w:t xml:space="preserve"> the class you run is </w:t>
+      </w:r>
+      <w:proofErr w:type="spellStart"/>
       <w:r>
         <w:rPr>
           <w:b/>
           <w:sz w:val="24"/>
           <w:szCs w:val="24"/>
         </w:rPr>
-        <w:t>.runner.JUnitCore</w:t>
+        <w:t>org.junit.runner.JUnitCore</w:t>
       </w:r>
       <w:proofErr w:type="spellEnd"/>
       <w:r>
@@ -4622,16 +4600,122 @@
       </w:r>
     </w:p>
     <w:p>
-      <w:r>
-        <w:t xml:space="preserve">You will see output in the directory that </w:t>
+      <w:pPr>
+        <w:rPr>
+          <w:b/>
+          <w:sz w:val="24"/>
+          <w:szCs w:val="24"/>
+          <w:highlight w:val="yellow"/>
+        </w:rPr>
+      </w:pPr>
+      <w:r>
+        <w:rPr>
+          <w:b/>
+          <w:sz w:val="24"/>
+          <w:szCs w:val="24"/>
+          <w:highlight w:val="yellow"/>
+        </w:rPr>
+        <w:t xml:space="preserve">NEW: After replacing the pom.xml file with the 9/25 version, you will have an executable jar by virtue of Maven’s </w:t>
       </w:r>
       <w:proofErr w:type="spellStart"/>
       <w:r>
-        <w:t>lookslike</w:t>
+        <w:rPr>
+          <w:b/>
+          <w:sz w:val="24"/>
+          <w:szCs w:val="24"/>
+          <w:highlight w:val="yellow"/>
+        </w:rPr>
+        <w:t>automagic</w:t>
       </w:r>
       <w:proofErr w:type="spellEnd"/>
       <w:r>
-        <w:t xml:space="preserve"> this:</w:t>
+        <w:rPr>
+          <w:b/>
+          <w:sz w:val="24"/>
+          <w:szCs w:val="24"/>
+          <w:highlight w:val="yellow"/>
+        </w:rPr>
+        <w:t xml:space="preserve"> [with</w:t>
+      </w:r>
+      <w:r>
+        <w:rPr>
+          <w:b/>
+          <w:sz w:val="24"/>
+          <w:szCs w:val="24"/>
+          <w:highlight w:val="yellow"/>
+        </w:rPr>
+        <w:t xml:space="preserve"> </w:t>
+      </w:r>
+      <w:r>
+        <w:rPr>
+          <w:b/>
+          <w:sz w:val="24"/>
+          <w:szCs w:val="24"/>
+          <w:highlight w:val="yellow"/>
+        </w:rPr>
+        <w:t xml:space="preserve">help from </w:t>
+      </w:r>
+      <w:proofErr w:type="spellStart"/>
+      <w:r>
+        <w:rPr>
+          <w:b/>
+          <w:sz w:val="24"/>
+          <w:szCs w:val="24"/>
+          <w:highlight w:val="yellow"/>
+        </w:rPr>
+        <w:t>Probal</w:t>
+      </w:r>
+      <w:proofErr w:type="spellEnd"/>
+      <w:r>
+        <w:rPr>
+          <w:b/>
+          <w:sz w:val="24"/>
+          <w:szCs w:val="24"/>
+          <w:highlight w:val="yellow"/>
+        </w:rPr>
+        <w:t>]</w:t>
+      </w:r>
+    </w:p>
+    <w:p>
+      <w:pPr>
+        <w:rPr>
+          <w:b/>
+          <w:sz w:val="24"/>
+          <w:szCs w:val="24"/>
+          <w:highlight w:val="yellow"/>
+        </w:rPr>
+      </w:pPr>
+      <w:r>
+        <w:rPr>
+          <w:b/>
+          <w:sz w:val="24"/>
+          <w:szCs w:val="24"/>
+          <w:highlight w:val="yellow"/>
+        </w:rPr>
+        <w:t>To run, simply cd into the ‘target’ directory where all the jars are, and do:</w:t>
+      </w:r>
+    </w:p>
+    <w:p>
+      <w:r>
+        <w:rPr>
+          <w:b/>
+          <w:sz w:val="24"/>
+          <w:szCs w:val="24"/>
+          <w:highlight w:val="yellow"/>
+        </w:rPr>
+        <w:t>java -jar building-1.0-SNAPSHOT-tests.jar cscie55.hw2.BootstrapTest</w:t>
+      </w:r>
+    </w:p>
+    <w:p/>
+    <w:p>
+      <w:r>
+        <w:t>You will see output in the directory that looks</w:t>
+      </w:r>
+      <w:r>
+        <w:t xml:space="preserve"> </w:t>
+      </w:r>
+      <w:r>
+        <w:t>like this:</w:t>
       </w:r>
     </w:p>
     <w:p>
@@ -4641,10 +4725,10 @@
         </w:rPr>
         <w:lastRenderedPageBreak/>
         <w:drawing>
-          <wp:inline distT="0" distB="0" distL="0" distR="0" wp14:anchorId="07C7C440" wp14:editId="5BEF6669">
-            <wp:extent cx="5943600" cy="5990590"/>
-            <wp:effectExtent l="0" t="0" r="0" b="0"/>
-            <wp:docPr id="3" name="Picture 3"/>
+          <wp:inline distT="0" distB="0" distL="0" distR="0" wp14:anchorId="29E7333A" wp14:editId="2E57ACAD">
+            <wp:extent cx="5574378" cy="6555850"/>
+            <wp:effectExtent l="0" t="0" r="7620" b="0"/>
+            <wp:docPr id="6" name="Picture 6" descr="A screenshot of a cell phone&#10;&#10;Description automatically generated"/>
             <wp:cNvGraphicFramePr>
               <a:graphicFrameLocks xmlns:a="http://schemas.openxmlformats.org/drawingml/2006/main" noChangeAspect="1"/>
             </wp:cNvGraphicFramePr>
@@ -4652,11 +4736,17 @@
               <a:graphicData uri="http://schemas.openxmlformats.org/drawingml/2006/picture">
                 <pic:pic xmlns:pic="http://schemas.openxmlformats.org/drawingml/2006/picture">
                   <pic:nvPicPr>
-                    <pic:cNvPr id="1" name=""/>
+                    <pic:cNvPr id="6" name="mvn_package_02.PNG"/>
                     <pic:cNvPicPr/>
                   </pic:nvPicPr>
                   <pic:blipFill>
-                    <a:blip r:embed="rId9"/>
+                    <a:blip r:embed="rId9">
+                      <a:extLst>
+                        <a:ext uri="{28A0092B-C50C-407E-A947-70E740481C1C}">
+                          <a14:useLocalDpi xmlns:a14="http://schemas.microsoft.com/office/drawing/2010/main" val="0"/>
+                        </a:ext>
+                      </a:extLst>
+                    </a:blip>
                     <a:stretch>
                       <a:fillRect/>
                     </a:stretch>
@@ -4664,7 +4754,7 @@
                   <pic:spPr>
                     <a:xfrm>
                       <a:off x="0" y="0"/>
-                      <a:ext cx="5943600" cy="5990590"/>
+                      <a:ext cx="5574378" cy="6555850"/>
                     </a:xfrm>
                     <a:prstGeom prst="rect">
                       <a:avLst/>
@@ -4678,6 +4768,10 @@
       </w:r>
     </w:p>
     <w:p>
+      <w:bookmarkStart w:id="0" w:name="_GoBack"/>
+      <w:bookmarkEnd w:id="0"/>
+    </w:p>
+    <w:p>
       <w:pPr>
         <w:pStyle w:val="Heading1"/>
       </w:pPr>
@@ -4697,6 +4791,7 @@
     <w:p/>
     <w:p>
       <w:r>
+        <w:lastRenderedPageBreak/>
         <w:t>Good luck! And Enjoy!</w:t>
       </w:r>
     </w:p>
@@ -6084,7 +6179,7 @@
         <w:rFonts w:ascii="Symbol" w:hAnsi="Symbol" w:hint="default"/>
       </w:rPr>
     </w:lvl>
-    <w:lvl w:ilvl="1" w:tplc="04090003" w:tentative="1">
+    <w:lvl w:ilvl="1" w:tplc="04090003">
       <w:start w:val="1"/>
       <w:numFmt w:val="bullet"/>
       <w:lvlText w:val="o"/>
@@ -7338,7 +7433,7 @@
 </file>
 
 <file path=customXml/itemProps1.xml><?xml version="1.0" encoding="utf-8"?>
-<ds:datastoreItem xmlns:ds="http://schemas.openxmlformats.org/officeDocument/2006/customXml" ds:itemID="{B9C2AA41-6D5A-44D4-9C74-BC325BC46C40}">
+<ds:datastoreItem xmlns:ds="http://schemas.openxmlformats.org/officeDocument/2006/customXml" ds:itemID="{1FB36F80-4828-4B52-B615-D91B9971BC3C}">
   <ds:schemaRefs>
     <ds:schemaRef ds:uri="http://schemas.openxmlformats.org/officeDocument/2006/bibliography"/>
   </ds:schemaRefs>

</xml_diff>